<commit_message>
Version 0.1.7 (CAN-Bus node selction added)
</commit_message>
<xml_diff>
--- a/images/readme.docx
+++ b/images/readme.docx
@@ -5,6 +5,434 @@
     <w:p>
       <w:bookmarkStart w:id="0" w:name="_GoBack"/>
       <w:bookmarkEnd w:id="0"/>
+      <w:r>
+        <w:rPr>
+          <w:noProof/>
+          <w:lang w:eastAsia="de-AT"/>
+        </w:rPr>
+        <w:drawing>
+          <wp:anchor distT="0" distB="0" distL="114300" distR="114300" simplePos="0" relativeHeight="251678207" behindDoc="0" locked="0" layoutInCell="1" allowOverlap="1">
+            <wp:simplePos x="0" y="0"/>
+            <wp:positionH relativeFrom="page">
+              <wp:posOffset>3530600</wp:posOffset>
+            </wp:positionH>
+            <wp:positionV relativeFrom="paragraph">
+              <wp:posOffset>1359312</wp:posOffset>
+            </wp:positionV>
+            <wp:extent cx="3402000" cy="2466000"/>
+            <wp:effectExtent l="19050" t="19050" r="27305" b="10795"/>
+            <wp:wrapNone/>
+            <wp:docPr id="11" name="Grafik 11"/>
+            <wp:cNvGraphicFramePr>
+              <a:graphicFrameLocks xmlns:a="http://schemas.openxmlformats.org/drawingml/2006/main" noChangeAspect="1"/>
+            </wp:cNvGraphicFramePr>
+            <a:graphic xmlns:a="http://schemas.openxmlformats.org/drawingml/2006/main">
+              <a:graphicData uri="http://schemas.openxmlformats.org/drawingml/2006/picture">
+                <pic:pic xmlns:pic="http://schemas.openxmlformats.org/drawingml/2006/picture">
+                  <pic:nvPicPr>
+                    <pic:cNvPr id="1" name=""/>
+                    <pic:cNvPicPr/>
+                  </pic:nvPicPr>
+                  <pic:blipFill>
+                    <a:blip r:embed="rId4">
+                      <a:extLst>
+                        <a:ext uri="{28A0092B-C50C-407E-A947-70E740481C1C}">
+                          <a14:useLocalDpi xmlns:a14="http://schemas.microsoft.com/office/drawing/2010/main" val="0"/>
+                        </a:ext>
+                      </a:extLst>
+                    </a:blip>
+                    <a:stretch>
+                      <a:fillRect/>
+                    </a:stretch>
+                  </pic:blipFill>
+                  <pic:spPr>
+                    <a:xfrm>
+                      <a:off x="0" y="0"/>
+                      <a:ext cx="3402000" cy="2466000"/>
+                    </a:xfrm>
+                    <a:prstGeom prst="rect">
+                      <a:avLst/>
+                    </a:prstGeom>
+                    <a:ln w="25400">
+                      <a:solidFill>
+                        <a:schemeClr val="accent1"/>
+                      </a:solidFill>
+                    </a:ln>
+                  </pic:spPr>
+                </pic:pic>
+              </a:graphicData>
+            </a:graphic>
+            <wp14:sizeRelH relativeFrom="margin">
+              <wp14:pctWidth>0</wp14:pctWidth>
+            </wp14:sizeRelH>
+            <wp14:sizeRelV relativeFrom="margin">
+              <wp14:pctHeight>0</wp14:pctHeight>
+            </wp14:sizeRelV>
+          </wp:anchor>
+        </w:drawing>
+      </w:r>
+      <w:r>
+        <w:rPr>
+          <w:noProof/>
+          <w:lang w:eastAsia="de-AT"/>
+        </w:rPr>
+        <mc:AlternateContent>
+          <mc:Choice Requires="wps">
+            <w:drawing>
+              <wp:anchor distT="0" distB="0" distL="114300" distR="114300" simplePos="0" relativeHeight="251718656" behindDoc="0" locked="0" layoutInCell="1" allowOverlap="1" wp14:anchorId="0EAA3611" wp14:editId="32E8E3CC">
+                <wp:simplePos x="0" y="0"/>
+                <wp:positionH relativeFrom="column">
+                  <wp:posOffset>3612828</wp:posOffset>
+                </wp:positionH>
+                <wp:positionV relativeFrom="paragraph">
+                  <wp:posOffset>1356516</wp:posOffset>
+                </wp:positionV>
+                <wp:extent cx="2374818" cy="1448789"/>
+                <wp:effectExtent l="38100" t="0" r="26035" b="56515"/>
+                <wp:wrapNone/>
+                <wp:docPr id="23" name="Gerade Verbindung mit Pfeil 23"/>
+                <wp:cNvGraphicFramePr/>
+                <a:graphic xmlns:a="http://schemas.openxmlformats.org/drawingml/2006/main">
+                  <a:graphicData uri="http://schemas.microsoft.com/office/word/2010/wordprocessingShape">
+                    <wps:wsp>
+                      <wps:cNvCnPr/>
+                      <wps:spPr>
+                        <a:xfrm flipH="1">
+                          <a:off x="0" y="0"/>
+                          <a:ext cx="2374818" cy="1448789"/>
+                        </a:xfrm>
+                        <a:prstGeom prst="straightConnector1">
+                          <a:avLst/>
+                        </a:prstGeom>
+                        <a:ln w="25400">
+                          <a:tailEnd type="triangle"/>
+                        </a:ln>
+                      </wps:spPr>
+                      <wps:style>
+                        <a:lnRef idx="1">
+                          <a:schemeClr val="accent1"/>
+                        </a:lnRef>
+                        <a:fillRef idx="0">
+                          <a:schemeClr val="accent1"/>
+                        </a:fillRef>
+                        <a:effectRef idx="0">
+                          <a:schemeClr val="accent1"/>
+                        </a:effectRef>
+                        <a:fontRef idx="minor">
+                          <a:schemeClr val="tx1"/>
+                        </a:fontRef>
+                      </wps:style>
+                      <wps:bodyPr/>
+                    </wps:wsp>
+                  </a:graphicData>
+                </a:graphic>
+                <wp14:sizeRelH relativeFrom="margin">
+                  <wp14:pctWidth>0</wp14:pctWidth>
+                </wp14:sizeRelH>
+                <wp14:sizeRelV relativeFrom="margin">
+                  <wp14:pctHeight>0</wp14:pctHeight>
+                </wp14:sizeRelV>
+              </wp:anchor>
+            </w:drawing>
+          </mc:Choice>
+          <mc:Fallback>
+            <w:pict>
+              <v:shapetype w14:anchorId="5009CEAB" id="_x0000_t32" coordsize="21600,21600" o:spt="32" o:oned="t" path="m,l21600,21600e" filled="f">
+                <v:path arrowok="t" fillok="f" o:connecttype="none"/>
+                <o:lock v:ext="edit" shapetype="t"/>
+              </v:shapetype>
+              <v:shape id="Gerade Verbindung mit Pfeil 23" o:spid="_x0000_s1026" type="#_x0000_t32" style="position:absolute;margin-left:284.45pt;margin-top:106.8pt;width:187pt;height:114.1pt;flip:x;z-index:251718656;visibility:visible;mso-wrap-style:square;mso-width-percent:0;mso-height-percent:0;mso-wrap-distance-left:9pt;mso-wrap-distance-top:0;mso-wrap-distance-right:9pt;mso-wrap-distance-bottom:0;mso-position-horizontal:absolute;mso-position-horizontal-relative:text;mso-position-vertical:absolute;mso-position-vertical-relative:text;mso-width-percent:0;mso-height-percent:0;mso-width-relative:margin;mso-height-relative:margin" o:gfxdata="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" strokecolor="#5b9bd5 [3204]" strokeweight="2pt">
+                <v:stroke endarrow="block" joinstyle="miter"/>
+              </v:shape>
+            </w:pict>
+          </mc:Fallback>
+        </mc:AlternateContent>
+      </w:r>
+      <w:r>
+        <w:rPr>
+          <w:noProof/>
+          <w:lang w:eastAsia="de-AT"/>
+        </w:rPr>
+        <mc:AlternateContent>
+          <mc:Choice Requires="wps">
+            <w:drawing>
+              <wp:anchor distT="0" distB="0" distL="114300" distR="114300" simplePos="0" relativeHeight="251678720" behindDoc="0" locked="0" layoutInCell="1" allowOverlap="1">
+                <wp:simplePos x="0" y="0"/>
+                <wp:positionH relativeFrom="column">
+                  <wp:posOffset>1849343</wp:posOffset>
+                </wp:positionH>
+                <wp:positionV relativeFrom="paragraph">
+                  <wp:posOffset>1528114</wp:posOffset>
+                </wp:positionV>
+                <wp:extent cx="1602550" cy="267789"/>
+                <wp:effectExtent l="0" t="0" r="74295" b="75565"/>
+                <wp:wrapNone/>
+                <wp:docPr id="7" name="Gerade Verbindung mit Pfeil 7"/>
+                <wp:cNvGraphicFramePr/>
+                <a:graphic xmlns:a="http://schemas.openxmlformats.org/drawingml/2006/main">
+                  <a:graphicData uri="http://schemas.microsoft.com/office/word/2010/wordprocessingShape">
+                    <wps:wsp>
+                      <wps:cNvCnPr/>
+                      <wps:spPr>
+                        <a:xfrm>
+                          <a:off x="0" y="0"/>
+                          <a:ext cx="1602550" cy="267789"/>
+                        </a:xfrm>
+                        <a:prstGeom prst="straightConnector1">
+                          <a:avLst/>
+                        </a:prstGeom>
+                        <a:ln w="25400">
+                          <a:tailEnd type="triangle"/>
+                        </a:ln>
+                      </wps:spPr>
+                      <wps:style>
+                        <a:lnRef idx="1">
+                          <a:schemeClr val="accent1"/>
+                        </a:lnRef>
+                        <a:fillRef idx="0">
+                          <a:schemeClr val="accent1"/>
+                        </a:fillRef>
+                        <a:effectRef idx="0">
+                          <a:schemeClr val="accent1"/>
+                        </a:effectRef>
+                        <a:fontRef idx="minor">
+                          <a:schemeClr val="tx1"/>
+                        </a:fontRef>
+                      </wps:style>
+                      <wps:bodyPr/>
+                    </wps:wsp>
+                  </a:graphicData>
+                </a:graphic>
+                <wp14:sizeRelH relativeFrom="margin">
+                  <wp14:pctWidth>0</wp14:pctWidth>
+                </wp14:sizeRelH>
+                <wp14:sizeRelV relativeFrom="margin">
+                  <wp14:pctHeight>0</wp14:pctHeight>
+                </wp14:sizeRelV>
+              </wp:anchor>
+            </w:drawing>
+          </mc:Choice>
+          <mc:Fallback>
+            <w:pict>
+              <v:shape w14:anchorId="33950B85" id="Gerade Verbindung mit Pfeil 7" o:spid="_x0000_s1026" type="#_x0000_t32" style="position:absolute;margin-left:145.6pt;margin-top:120.3pt;width:126.2pt;height:21.1pt;z-index:251678720;visibility:visible;mso-wrap-style:square;mso-width-percent:0;mso-height-percent:0;mso-wrap-distance-left:9pt;mso-wrap-distance-top:0;mso-wrap-distance-right:9pt;mso-wrap-distance-bottom:0;mso-position-horizontal:absolute;mso-position-horizontal-relative:text;mso-position-vertical:absolute;mso-position-vertical-relative:text;mso-width-percent:0;mso-height-percent:0;mso-width-relative:margin;mso-height-relative:margin" o:gfxdata="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" strokecolor="#5b9bd5 [3204]" strokeweight="2pt">
+                <v:stroke endarrow="block" joinstyle="miter"/>
+              </v:shape>
+            </w:pict>
+          </mc:Fallback>
+        </mc:AlternateContent>
+      </w:r>
+      <w:r>
+        <w:rPr>
+          <w:noProof/>
+          <w:lang w:eastAsia="de-AT"/>
+        </w:rPr>
+        <mc:AlternateContent>
+          <mc:Choice Requires="wps">
+            <w:drawing>
+              <wp:anchor distT="0" distB="0" distL="114300" distR="114300" simplePos="0" relativeHeight="251680768" behindDoc="0" locked="0" layoutInCell="1" allowOverlap="1" wp14:anchorId="013479B2" wp14:editId="552D4182">
+                <wp:simplePos x="0" y="0"/>
+                <wp:positionH relativeFrom="column">
+                  <wp:posOffset>1861218</wp:posOffset>
+                </wp:positionH>
+                <wp:positionV relativeFrom="paragraph">
+                  <wp:posOffset>2211539</wp:posOffset>
+                </wp:positionV>
+                <wp:extent cx="1591293" cy="768210"/>
+                <wp:effectExtent l="0" t="38100" r="47625" b="32385"/>
+                <wp:wrapNone/>
+                <wp:docPr id="8" name="Gerade Verbindung mit Pfeil 8"/>
+                <wp:cNvGraphicFramePr/>
+                <a:graphic xmlns:a="http://schemas.openxmlformats.org/drawingml/2006/main">
+                  <a:graphicData uri="http://schemas.microsoft.com/office/word/2010/wordprocessingShape">
+                    <wps:wsp>
+                      <wps:cNvCnPr/>
+                      <wps:spPr>
+                        <a:xfrm flipV="1">
+                          <a:off x="0" y="0"/>
+                          <a:ext cx="1591293" cy="768210"/>
+                        </a:xfrm>
+                        <a:prstGeom prst="straightConnector1">
+                          <a:avLst/>
+                        </a:prstGeom>
+                        <a:ln w="25400">
+                          <a:tailEnd type="triangle"/>
+                        </a:ln>
+                      </wps:spPr>
+                      <wps:style>
+                        <a:lnRef idx="1">
+                          <a:schemeClr val="accent1"/>
+                        </a:lnRef>
+                        <a:fillRef idx="0">
+                          <a:schemeClr val="accent1"/>
+                        </a:fillRef>
+                        <a:effectRef idx="0">
+                          <a:schemeClr val="accent1"/>
+                        </a:effectRef>
+                        <a:fontRef idx="minor">
+                          <a:schemeClr val="tx1"/>
+                        </a:fontRef>
+                      </wps:style>
+                      <wps:bodyPr/>
+                    </wps:wsp>
+                  </a:graphicData>
+                </a:graphic>
+                <wp14:sizeRelH relativeFrom="margin">
+                  <wp14:pctWidth>0</wp14:pctWidth>
+                </wp14:sizeRelH>
+                <wp14:sizeRelV relativeFrom="margin">
+                  <wp14:pctHeight>0</wp14:pctHeight>
+                </wp14:sizeRelV>
+              </wp:anchor>
+            </w:drawing>
+          </mc:Choice>
+          <mc:Fallback>
+            <w:pict>
+              <v:shape w14:anchorId="5244D741" id="Gerade Verbindung mit Pfeil 8" o:spid="_x0000_s1026" type="#_x0000_t32" style="position:absolute;margin-left:146.55pt;margin-top:174.15pt;width:125.3pt;height:60.5pt;flip:y;z-index:251680768;visibility:visible;mso-wrap-style:square;mso-width-percent:0;mso-height-percent:0;mso-wrap-distance-left:9pt;mso-wrap-distance-top:0;mso-wrap-distance-right:9pt;mso-wrap-distance-bottom:0;mso-position-horizontal:absolute;mso-position-horizontal-relative:text;mso-position-vertical:absolute;mso-position-vertical-relative:text;mso-width-percent:0;mso-height-percent:0;mso-width-relative:margin;mso-height-relative:margin" o:gfxdata="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" strokecolor="#5b9bd5 [3204]" strokeweight="2pt">
+                <v:stroke endarrow="block" joinstyle="miter"/>
+              </v:shape>
+            </w:pict>
+          </mc:Fallback>
+        </mc:AlternateContent>
+      </w:r>
+      <w:r>
+        <w:rPr>
+          <w:noProof/>
+          <w:lang w:eastAsia="de-AT"/>
+        </w:rPr>
+        <mc:AlternateContent>
+          <mc:Choice Requires="wps">
+            <w:drawing>
+              <wp:anchor distT="0" distB="0" distL="114300" distR="114300" simplePos="0" relativeHeight="251682816" behindDoc="0" locked="0" layoutInCell="1" allowOverlap="1" wp14:anchorId="013479B2" wp14:editId="552D4182">
+                <wp:simplePos x="0" y="0"/>
+                <wp:positionH relativeFrom="column">
+                  <wp:posOffset>1861218</wp:posOffset>
+                </wp:positionH>
+                <wp:positionV relativeFrom="paragraph">
+                  <wp:posOffset>2544048</wp:posOffset>
+                </wp:positionV>
+                <wp:extent cx="1620982" cy="915497"/>
+                <wp:effectExtent l="0" t="38100" r="55880" b="18415"/>
+                <wp:wrapNone/>
+                <wp:docPr id="9" name="Gerade Verbindung mit Pfeil 9"/>
+                <wp:cNvGraphicFramePr/>
+                <a:graphic xmlns:a="http://schemas.openxmlformats.org/drawingml/2006/main">
+                  <a:graphicData uri="http://schemas.microsoft.com/office/word/2010/wordprocessingShape">
+                    <wps:wsp>
+                      <wps:cNvCnPr/>
+                      <wps:spPr>
+                        <a:xfrm flipV="1">
+                          <a:off x="0" y="0"/>
+                          <a:ext cx="1620982" cy="915497"/>
+                        </a:xfrm>
+                        <a:prstGeom prst="straightConnector1">
+                          <a:avLst/>
+                        </a:prstGeom>
+                        <a:ln w="25400">
+                          <a:tailEnd type="triangle"/>
+                        </a:ln>
+                      </wps:spPr>
+                      <wps:style>
+                        <a:lnRef idx="1">
+                          <a:schemeClr val="accent1"/>
+                        </a:lnRef>
+                        <a:fillRef idx="0">
+                          <a:schemeClr val="accent1"/>
+                        </a:fillRef>
+                        <a:effectRef idx="0">
+                          <a:schemeClr val="accent1"/>
+                        </a:effectRef>
+                        <a:fontRef idx="minor">
+                          <a:schemeClr val="tx1"/>
+                        </a:fontRef>
+                      </wps:style>
+                      <wps:bodyPr/>
+                    </wps:wsp>
+                  </a:graphicData>
+                </a:graphic>
+                <wp14:sizeRelH relativeFrom="margin">
+                  <wp14:pctWidth>0</wp14:pctWidth>
+                </wp14:sizeRelH>
+                <wp14:sizeRelV relativeFrom="margin">
+                  <wp14:pctHeight>0</wp14:pctHeight>
+                </wp14:sizeRelV>
+              </wp:anchor>
+            </w:drawing>
+          </mc:Choice>
+          <mc:Fallback>
+            <w:pict>
+              <v:shape w14:anchorId="0C049A62" id="Gerade Verbindung mit Pfeil 9" o:spid="_x0000_s1026" type="#_x0000_t32" style="position:absolute;margin-left:146.55pt;margin-top:200.3pt;width:127.65pt;height:72.1pt;flip:y;z-index:251682816;visibility:visible;mso-wrap-style:square;mso-width-percent:0;mso-height-percent:0;mso-wrap-distance-left:9pt;mso-wrap-distance-top:0;mso-wrap-distance-right:9pt;mso-wrap-distance-bottom:0;mso-position-horizontal:absolute;mso-position-horizontal-relative:text;mso-position-vertical:absolute;mso-position-vertical-relative:text;mso-width-percent:0;mso-height-percent:0;mso-width-relative:margin;mso-height-relative:margin" o:gfxdata="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" strokecolor="#5b9bd5 [3204]" strokeweight="2pt">
+                <v:stroke endarrow="block" joinstyle="miter"/>
+              </v:shape>
+            </w:pict>
+          </mc:Fallback>
+        </mc:AlternateContent>
+      </w:r>
+      <w:r>
+        <w:rPr>
+          <w:noProof/>
+          <w:lang w:eastAsia="de-AT"/>
+        </w:rPr>
+        <w:drawing>
+          <wp:anchor distT="0" distB="0" distL="114300" distR="114300" simplePos="0" relativeHeight="251679743" behindDoc="0" locked="0" layoutInCell="1" allowOverlap="1">
+            <wp:simplePos x="0" y="0"/>
+            <wp:positionH relativeFrom="margin">
+              <wp:posOffset>4010057</wp:posOffset>
+            </wp:positionH>
+            <wp:positionV relativeFrom="paragraph">
+              <wp:posOffset>-798856</wp:posOffset>
+            </wp:positionV>
+            <wp:extent cx="2441857" cy="2487881"/>
+            <wp:effectExtent l="19050" t="19050" r="15875" b="27305"/>
+            <wp:wrapNone/>
+            <wp:docPr id="20" name="Grafik 20"/>
+            <wp:cNvGraphicFramePr>
+              <a:graphicFrameLocks xmlns:a="http://schemas.openxmlformats.org/drawingml/2006/main" noChangeAspect="1"/>
+            </wp:cNvGraphicFramePr>
+            <a:graphic xmlns:a="http://schemas.openxmlformats.org/drawingml/2006/main">
+              <a:graphicData uri="http://schemas.openxmlformats.org/drawingml/2006/picture">
+                <pic:pic xmlns:pic="http://schemas.openxmlformats.org/drawingml/2006/picture">
+                  <pic:nvPicPr>
+                    <pic:cNvPr id="1" name=""/>
+                    <pic:cNvPicPr/>
+                  </pic:nvPicPr>
+                  <pic:blipFill>
+                    <a:blip r:embed="rId5">
+                      <a:extLst>
+                        <a:ext uri="{28A0092B-C50C-407E-A947-70E740481C1C}">
+                          <a14:useLocalDpi xmlns:a14="http://schemas.microsoft.com/office/drawing/2010/main" val="0"/>
+                        </a:ext>
+                      </a:extLst>
+                    </a:blip>
+                    <a:stretch>
+                      <a:fillRect/>
+                    </a:stretch>
+                  </pic:blipFill>
+                  <pic:spPr>
+                    <a:xfrm>
+                      <a:off x="0" y="0"/>
+                      <a:ext cx="2451232" cy="2497432"/>
+                    </a:xfrm>
+                    <a:prstGeom prst="rect">
+                      <a:avLst/>
+                    </a:prstGeom>
+                    <a:ln w="25400">
+                      <a:solidFill>
+                        <a:schemeClr val="accent1"/>
+                      </a:solidFill>
+                    </a:ln>
+                  </pic:spPr>
+                </pic:pic>
+              </a:graphicData>
+            </a:graphic>
+            <wp14:sizeRelH relativeFrom="margin">
+              <wp14:pctWidth>0</wp14:pctWidth>
+            </wp14:sizeRelH>
+            <wp14:sizeRelV relativeFrom="margin">
+              <wp14:pctHeight>0</wp14:pctHeight>
+            </wp14:sizeRelV>
+          </wp:anchor>
+        </w:drawing>
+      </w:r>
       <w:r>
         <w:rPr>
           <w:noProof/>
@@ -187,7 +615,7 @@
             <o:lock v:ext="edit" aspectratio="t"/>
           </v:shapetype>
           <v:shape id="_x0000_s1032" type="#_x0000_t75" style="position:absolute;margin-left:114.35pt;margin-top:641.7pt;width:302.95pt;height:91.3pt;z-index:251657214;mso-position-horizontal-relative:text;mso-position-vertical-relative:text" stroked="t" strokecolor="#5aa5d5" strokeweight="1.5pt">
-            <v:imagedata r:id="rId4" o:title="UI" cropleft="2367f"/>
+            <v:imagedata r:id="rId6" o:title="UI" cropleft="2367f"/>
           </v:shape>
         </w:pict>
       </w:r>
@@ -417,7 +845,7 @@
         </w:rPr>
         <w:pict>
           <v:shape id="_x0000_s1034" type="#_x0000_t75" style="position:absolute;margin-left:1.2pt;margin-top:547.15pt;width:259.5pt;height:107.2pt;z-index:251658239;mso-position-horizontal-relative:text;mso-position-vertical-relative:text" stroked="t" strokecolor="#5aa5d5" strokeweight="1.5pt">
-            <v:imagedata r:id="rId5" o:title="Chart" cropright="10365f"/>
+            <v:imagedata r:id="rId7" o:title="Chart" cropright="10365f"/>
           </v:shape>
         </w:pict>
       </w:r>
@@ -816,7 +1244,7 @@
         </w:rPr>
         <w:pict>
           <v:shape id="_x0000_s1030" type="#_x0000_t75" style="position:absolute;margin-left:-58.6pt;margin-top:-64pt;width:382.95pt;height:37.7pt;z-index:251676672;mso-position-horizontal-relative:text;mso-position-vertical-relative:text">
-            <v:imagedata r:id="rId6" o:title="TA-Ethernet" cropbottom="56054f"/>
+            <v:imagedata r:id="rId8" o:title="TA-Ethernet" cropbottom="56054f"/>
           </v:shape>
         </w:pict>
       </w:r>
@@ -826,7 +1254,7 @@
         </w:rPr>
         <w:pict>
           <v:shape id="_x0000_s1033" type="#_x0000_t75" style="position:absolute;margin-left:-43.05pt;margin-top:413.05pt;width:241.45pt;height:66.25pt;z-index:251691008;mso-position-horizontal-relative:text;mso-position-vertical-relative:text" stroked="t" strokecolor="#5aa5d5" strokeweight="1.5pt">
-            <v:imagedata r:id="rId7" o:title="TA-DL"/>
+            <v:imagedata r:id="rId9" o:title="TA-DL"/>
           </v:shape>
         </w:pict>
       </w:r>
@@ -836,155 +1264,9 @@
         </w:rPr>
         <w:pict>
           <v:shape id="_x0000_s1031" type="#_x0000_t75" style="position:absolute;margin-left:216.5pt;margin-top:353.7pt;width:274.7pt;height:231.45pt;z-index:251692032;mso-position-horizontal-relative:text;mso-position-vertical-relative:text" stroked="t" strokecolor="#5aa5d5" strokeweight="3pt">
-            <v:imagedata r:id="rId8" o:title="cmi-get"/>
+            <v:imagedata r:id="rId10" o:title="cmi-get"/>
           </v:shape>
         </w:pict>
-      </w:r>
-      <w:r>
-        <w:rPr>
-          <w:noProof/>
-          <w:lang w:eastAsia="de-AT"/>
-        </w:rPr>
-        <mc:AlternateContent>
-          <mc:Choice Requires="wps">
-            <w:drawing>
-              <wp:anchor distT="0" distB="0" distL="114300" distR="114300" simplePos="0" relativeHeight="251682816" behindDoc="0" locked="0" layoutInCell="1" allowOverlap="1" wp14:anchorId="013479B2" wp14:editId="552D4182">
-                <wp:simplePos x="0" y="0"/>
-                <wp:positionH relativeFrom="column">
-                  <wp:posOffset>1862455</wp:posOffset>
-                </wp:positionH>
-                <wp:positionV relativeFrom="paragraph">
-                  <wp:posOffset>1881504</wp:posOffset>
-                </wp:positionV>
-                <wp:extent cx="1514475" cy="1580515"/>
-                <wp:effectExtent l="0" t="38100" r="47625" b="19685"/>
-                <wp:wrapNone/>
-                <wp:docPr id="9" name="Gerade Verbindung mit Pfeil 9"/>
-                <wp:cNvGraphicFramePr/>
-                <a:graphic xmlns:a="http://schemas.openxmlformats.org/drawingml/2006/main">
-                  <a:graphicData uri="http://schemas.microsoft.com/office/word/2010/wordprocessingShape">
-                    <wps:wsp>
-                      <wps:cNvCnPr/>
-                      <wps:spPr>
-                        <a:xfrm flipV="1">
-                          <a:off x="0" y="0"/>
-                          <a:ext cx="1514475" cy="1580515"/>
-                        </a:xfrm>
-                        <a:prstGeom prst="straightConnector1">
-                          <a:avLst/>
-                        </a:prstGeom>
-                        <a:ln w="25400">
-                          <a:tailEnd type="triangle"/>
-                        </a:ln>
-                      </wps:spPr>
-                      <wps:style>
-                        <a:lnRef idx="1">
-                          <a:schemeClr val="accent1"/>
-                        </a:lnRef>
-                        <a:fillRef idx="0">
-                          <a:schemeClr val="accent1"/>
-                        </a:fillRef>
-                        <a:effectRef idx="0">
-                          <a:schemeClr val="accent1"/>
-                        </a:effectRef>
-                        <a:fontRef idx="minor">
-                          <a:schemeClr val="tx1"/>
-                        </a:fontRef>
-                      </wps:style>
-                      <wps:bodyPr/>
-                    </wps:wsp>
-                  </a:graphicData>
-                </a:graphic>
-                <wp14:sizeRelH relativeFrom="margin">
-                  <wp14:pctWidth>0</wp14:pctWidth>
-                </wp14:sizeRelH>
-                <wp14:sizeRelV relativeFrom="margin">
-                  <wp14:pctHeight>0</wp14:pctHeight>
-                </wp14:sizeRelV>
-              </wp:anchor>
-            </w:drawing>
-          </mc:Choice>
-          <mc:Fallback>
-            <w:pict>
-              <v:shape w14:anchorId="60FD3E15" id="Gerade Verbindung mit Pfeil 9" o:spid="_x0000_s1026" type="#_x0000_t32" style="position:absolute;margin-left:146.65pt;margin-top:148.15pt;width:119.25pt;height:124.45pt;flip:y;z-index:251682816;visibility:visible;mso-wrap-style:square;mso-width-percent:0;mso-height-percent:0;mso-wrap-distance-left:9pt;mso-wrap-distance-top:0;mso-wrap-distance-right:9pt;mso-wrap-distance-bottom:0;mso-position-horizontal:absolute;mso-position-horizontal-relative:text;mso-position-vertical:absolute;mso-position-vertical-relative:text;mso-width-percent:0;mso-height-percent:0;mso-width-relative:margin;mso-height-relative:margin" o:gfxdata="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" strokecolor="#5b9bd5 [3204]" strokeweight="2pt">
-                <v:stroke endarrow="block" joinstyle="miter"/>
-              </v:shape>
-            </w:pict>
-          </mc:Fallback>
-        </mc:AlternateContent>
-      </w:r>
-      <w:r>
-        <w:rPr>
-          <w:noProof/>
-          <w:lang w:eastAsia="de-AT"/>
-        </w:rPr>
-        <mc:AlternateContent>
-          <mc:Choice Requires="wps">
-            <w:drawing>
-              <wp:anchor distT="0" distB="0" distL="114300" distR="114300" simplePos="0" relativeHeight="251680768" behindDoc="0" locked="0" layoutInCell="1" allowOverlap="1" wp14:anchorId="013479B2" wp14:editId="552D4182">
-                <wp:simplePos x="0" y="0"/>
-                <wp:positionH relativeFrom="column">
-                  <wp:posOffset>1862455</wp:posOffset>
-                </wp:positionH>
-                <wp:positionV relativeFrom="paragraph">
-                  <wp:posOffset>1567180</wp:posOffset>
-                </wp:positionV>
-                <wp:extent cx="1528445" cy="1415415"/>
-                <wp:effectExtent l="0" t="38100" r="52705" b="32385"/>
-                <wp:wrapNone/>
-                <wp:docPr id="8" name="Gerade Verbindung mit Pfeil 8"/>
-                <wp:cNvGraphicFramePr/>
-                <a:graphic xmlns:a="http://schemas.openxmlformats.org/drawingml/2006/main">
-                  <a:graphicData uri="http://schemas.microsoft.com/office/word/2010/wordprocessingShape">
-                    <wps:wsp>
-                      <wps:cNvCnPr/>
-                      <wps:spPr>
-                        <a:xfrm flipV="1">
-                          <a:off x="0" y="0"/>
-                          <a:ext cx="1528445" cy="1415415"/>
-                        </a:xfrm>
-                        <a:prstGeom prst="straightConnector1">
-                          <a:avLst/>
-                        </a:prstGeom>
-                        <a:ln w="25400">
-                          <a:tailEnd type="triangle"/>
-                        </a:ln>
-                      </wps:spPr>
-                      <wps:style>
-                        <a:lnRef idx="1">
-                          <a:schemeClr val="accent1"/>
-                        </a:lnRef>
-                        <a:fillRef idx="0">
-                          <a:schemeClr val="accent1"/>
-                        </a:fillRef>
-                        <a:effectRef idx="0">
-                          <a:schemeClr val="accent1"/>
-                        </a:effectRef>
-                        <a:fontRef idx="minor">
-                          <a:schemeClr val="tx1"/>
-                        </a:fontRef>
-                      </wps:style>
-                      <wps:bodyPr/>
-                    </wps:wsp>
-                  </a:graphicData>
-                </a:graphic>
-                <wp14:sizeRelH relativeFrom="margin">
-                  <wp14:pctWidth>0</wp14:pctWidth>
-                </wp14:sizeRelH>
-                <wp14:sizeRelV relativeFrom="margin">
-                  <wp14:pctHeight>0</wp14:pctHeight>
-                </wp14:sizeRelV>
-              </wp:anchor>
-            </w:drawing>
-          </mc:Choice>
-          <mc:Fallback>
-            <w:pict>
-              <v:shape w14:anchorId="5375F8AC" id="Gerade Verbindung mit Pfeil 8" o:spid="_x0000_s1026" type="#_x0000_t32" style="position:absolute;margin-left:146.65pt;margin-top:123.4pt;width:120.35pt;height:111.45pt;flip:y;z-index:251680768;visibility:visible;mso-wrap-style:square;mso-width-percent:0;mso-height-percent:0;mso-wrap-distance-left:9pt;mso-wrap-distance-top:0;mso-wrap-distance-right:9pt;mso-wrap-distance-bottom:0;mso-position-horizontal:absolute;mso-position-horizontal-relative:text;mso-position-vertical:absolute;mso-position-vertical-relative:text;mso-width-percent:0;mso-height-percent:0;mso-width-relative:margin;mso-height-relative:margin" o:gfxdata="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" strokecolor="#5b9bd5 [3204]" strokeweight="2pt">
-                <v:stroke endarrow="block" joinstyle="miter"/>
-              </v:shape>
-            </w:pict>
-          </mc:Fallback>
-        </mc:AlternateContent>
       </w:r>
       <w:r>
         <w:rPr>
@@ -1301,90 +1583,7 @@
         </w:rPr>
         <w:pict>
           <v:shape id="_x0000_s1027" type="#_x0000_t75" style="position:absolute;margin-left:-57.45pt;margin-top:166.35pt;width:348.15pt;height:153.5pt;z-index:251659264;mso-position-horizontal-relative:text;mso-position-vertical-relative:text" stroked="t" strokecolor="#5aa5d5" strokeweight="1.5pt">
-            <v:imagedata r:id="rId9" o:title="TA-Passwords" croptop="20313f" cropleft="505f"/>
-          </v:shape>
-        </w:pict>
-      </w:r>
-      <w:r>
-        <w:rPr>
-          <w:noProof/>
-          <w:lang w:eastAsia="de-AT"/>
-        </w:rPr>
-        <mc:AlternateContent>
-          <mc:Choice Requires="wps">
-            <w:drawing>
-              <wp:anchor distT="0" distB="0" distL="114300" distR="114300" simplePos="0" relativeHeight="251678720" behindDoc="0" locked="0" layoutInCell="1" allowOverlap="1">
-                <wp:simplePos x="0" y="0"/>
-                <wp:positionH relativeFrom="column">
-                  <wp:posOffset>1850228</wp:posOffset>
-                </wp:positionH>
-                <wp:positionV relativeFrom="paragraph">
-                  <wp:posOffset>1208784</wp:posOffset>
-                </wp:positionV>
-                <wp:extent cx="1555845" cy="320268"/>
-                <wp:effectExtent l="0" t="57150" r="6350" b="22860"/>
-                <wp:wrapNone/>
-                <wp:docPr id="7" name="Gerade Verbindung mit Pfeil 7"/>
-                <wp:cNvGraphicFramePr/>
-                <a:graphic xmlns:a="http://schemas.openxmlformats.org/drawingml/2006/main">
-                  <a:graphicData uri="http://schemas.microsoft.com/office/word/2010/wordprocessingShape">
-                    <wps:wsp>
-                      <wps:cNvCnPr/>
-                      <wps:spPr>
-                        <a:xfrm flipV="1">
-                          <a:off x="0" y="0"/>
-                          <a:ext cx="1555845" cy="320268"/>
-                        </a:xfrm>
-                        <a:prstGeom prst="straightConnector1">
-                          <a:avLst/>
-                        </a:prstGeom>
-                        <a:ln w="25400">
-                          <a:tailEnd type="triangle"/>
-                        </a:ln>
-                      </wps:spPr>
-                      <wps:style>
-                        <a:lnRef idx="1">
-                          <a:schemeClr val="accent1"/>
-                        </a:lnRef>
-                        <a:fillRef idx="0">
-                          <a:schemeClr val="accent1"/>
-                        </a:fillRef>
-                        <a:effectRef idx="0">
-                          <a:schemeClr val="accent1"/>
-                        </a:effectRef>
-                        <a:fontRef idx="minor">
-                          <a:schemeClr val="tx1"/>
-                        </a:fontRef>
-                      </wps:style>
-                      <wps:bodyPr/>
-                    </wps:wsp>
-                  </a:graphicData>
-                </a:graphic>
-                <wp14:sizeRelH relativeFrom="margin">
-                  <wp14:pctWidth>0</wp14:pctWidth>
-                </wp14:sizeRelH>
-                <wp14:sizeRelV relativeFrom="margin">
-                  <wp14:pctHeight>0</wp14:pctHeight>
-                </wp14:sizeRelV>
-              </wp:anchor>
-            </w:drawing>
-          </mc:Choice>
-          <mc:Fallback>
-            <w:pict>
-              <v:shape w14:anchorId="0913DCC2" id="Gerade Verbindung mit Pfeil 7" o:spid="_x0000_s1026" type="#_x0000_t32" style="position:absolute;margin-left:145.7pt;margin-top:95.2pt;width:122.5pt;height:25.2pt;flip:y;z-index:251678720;visibility:visible;mso-wrap-style:square;mso-width-percent:0;mso-height-percent:0;mso-wrap-distance-left:9pt;mso-wrap-distance-top:0;mso-wrap-distance-right:9pt;mso-wrap-distance-bottom:0;mso-position-horizontal:absolute;mso-position-horizontal-relative:text;mso-position-vertical:absolute;mso-position-vertical-relative:text;mso-width-percent:0;mso-height-percent:0;mso-width-relative:margin;mso-height-relative:margin" o:gfxdata="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" strokecolor="#5b9bd5 [3204]" strokeweight="2pt">
-                <v:stroke endarrow="block" joinstyle="miter"/>
-              </v:shape>
-            </w:pict>
-          </mc:Fallback>
-        </mc:AlternateContent>
-      </w:r>
-      <w:r>
-        <w:rPr>
-          <w:noProof/>
-        </w:rPr>
-        <w:pict>
-          <v:shape id="_x0000_s1029" type="#_x0000_t75" style="position:absolute;margin-left:201.05pt;margin-top:50.3pt;width:278.25pt;height:177.25pt;z-index:251663360;mso-position-horizontal-relative:text;mso-position-vertical-relative:text" stroked="t" strokecolor="#5aa5d5" strokeweight="3pt">
-            <v:imagedata r:id="rId10" o:title="cmi-config"/>
+            <v:imagedata r:id="rId11" o:title="TA-Passwords" croptop="20313f" cropleft="505f"/>
           </v:shape>
         </w:pict>
       </w:r>
@@ -1549,7 +1748,7 @@
         </w:rPr>
         <w:pict>
           <v:shape id="_x0000_s1028" type="#_x0000_t75" style="position:absolute;margin-left:-57.45pt;margin-top:-24.75pt;width:351.35pt;height:183.3pt;z-index:251661312;mso-position-horizontal-relative:text;mso-position-vertical-relative:text" stroked="t" strokecolor="#5aa5d5" strokeweight="1.5pt">
-            <v:imagedata r:id="rId6" o:title="TA-Ethernet" croptop="16880f" cropbottom="2558f" cropright="5342f"/>
+            <v:imagedata r:id="rId8" o:title="TA-Ethernet" croptop="16880f" cropbottom="2558f" cropright="5342f"/>
           </v:shape>
         </w:pict>
       </w:r>

</xml_diff>